<commit_message>
upd tft display modules
</commit_message>
<xml_diff>
--- a/documentation/ANH2_FRM_Gitcon.docx
+++ b/documentation/ANH2_FRM_Gitcon.docx
@@ -17157,7 +17157,6 @@
         </w:numPr>
       </w:pPr>
       <w:r>
-        <w:lastRenderedPageBreak/>
         <w:t xml:space="preserve">Definition at line 78 of file </w:t>
       </w:r>
       <w:proofErr w:type="spellStart"/>
@@ -17177,6 +17176,7 @@
       <w:bookmarkStart w:id="40" w:name="_Toc130810234"/>
       <w:proofErr w:type="spellStart"/>
       <w:r>
+        <w:lastRenderedPageBreak/>
         <w:t>midi_context_t</w:t>
       </w:r>
       <w:bookmarkEnd w:id="39"/>
@@ -17807,7 +17807,6 @@
         </w:numPr>
       </w:pPr>
       <w:r>
-        <w:lastRenderedPageBreak/>
         <w:t xml:space="preserve">Definition at line 60 of file </w:t>
       </w:r>
       <w:proofErr w:type="spellStart"/>
@@ -17829,6 +17828,7 @@
       </w:pPr>
       <w:bookmarkStart w:id="47" w:name="_Toc130810240"/>
       <w:r>
+        <w:lastRenderedPageBreak/>
         <w:t>Field Documentation</w:t>
       </w:r>
       <w:bookmarkEnd w:id="47"/>
@@ -18297,10 +18297,10 @@
             <v:path o:extrusionok="f" gradientshapeok="t" o:connecttype="rect"/>
             <o:lock v:ext="edit" aspectratio="t"/>
           </v:shapetype>
-          <v:shape id="_x0000_i1126" type="#_x0000_t75" style="width:454pt;height:270.65pt" o:ole="">
+          <v:shape id="_x0000_i1025" type="#_x0000_t75" style="width:454pt;height:270.55pt" o:ole="">
             <v:imagedata r:id="rId24" o:title=""/>
           </v:shape>
-          <o:OLEObject Type="Embed" ProgID="Word.OpenDocumentText.12" ShapeID="_x0000_i1126" DrawAspect="Content" ObjectID="_1741425031" r:id="rId25"/>
+          <o:OLEObject Type="Embed" ProgID="Word.OpenDocumentText.12" ShapeID="_x0000_i1025" DrawAspect="Content" ObjectID="_1741435495" r:id="rId25"/>
         </w:object>
       </w:r>
     </w:p>
@@ -18325,10 +18325,10 @@
       </w:pPr>
       <w:r>
         <w:object w:dxaOrig="9072" w:dyaOrig="5415" w14:anchorId="4CACA4AB">
-          <v:shape id="_x0000_i1127" type="#_x0000_t75" style="width:454pt;height:270.65pt" o:ole="">
+          <v:shape id="_x0000_i1026" type="#_x0000_t75" style="width:454pt;height:270.55pt" o:ole="">
             <v:imagedata r:id="rId26" o:title=""/>
           </v:shape>
-          <o:OLEObject Type="Embed" ProgID="Word.OpenDocumentText.12" ShapeID="_x0000_i1127" DrawAspect="Content" ObjectID="_1741425032" r:id="rId27"/>
+          <o:OLEObject Type="Embed" ProgID="Word.OpenDocumentText.12" ShapeID="_x0000_i1026" DrawAspect="Content" ObjectID="_1741435496" r:id="rId27"/>
         </w:object>
       </w:r>
     </w:p>
@@ -21167,10 +21167,10 @@
           <w:lang w:eastAsia="de-DE"/>
         </w:rPr>
         <w:object w:dxaOrig="9072" w:dyaOrig="13538" w14:anchorId="1E7F5B03">
-          <v:shape id="_x0000_i1128" type="#_x0000_t75" style="width:459.35pt;height:685.35pt" o:ole="">
+          <v:shape id="_x0000_i1027" type="#_x0000_t75" style="width:459.3pt;height:685.15pt" o:ole="">
             <v:imagedata r:id="rId28" o:title=""/>
           </v:shape>
-          <o:OLEObject Type="Embed" ProgID="Word.OpenDocumentText.12" ShapeID="_x0000_i1128" DrawAspect="Content" ObjectID="_1741425033" r:id="rId29"/>
+          <o:OLEObject Type="Embed" ProgID="Word.OpenDocumentText.12" ShapeID="_x0000_i1027" DrawAspect="Content" ObjectID="_1741435497" r:id="rId29"/>
         </w:object>
       </w:r>
     </w:p>
@@ -21286,10 +21286,10 @@
       </w:pPr>
       <w:r>
         <w:object w:dxaOrig="9072" w:dyaOrig="855" w14:anchorId="76B1FA9B">
-          <v:shape id="_x0000_i1129" type="#_x0000_t75" style="width:454pt;height:42.65pt" o:ole="">
+          <v:shape id="_x0000_i1028" type="#_x0000_t75" style="width:454pt;height:42.45pt" o:ole="">
             <v:imagedata r:id="rId30" o:title=""/>
           </v:shape>
-          <o:OLEObject Type="Embed" ProgID="Word.OpenDocumentText.12" ShapeID="_x0000_i1129" DrawAspect="Content" ObjectID="_1741425034" r:id="rId31"/>
+          <o:OLEObject Type="Embed" ProgID="Word.OpenDocumentText.12" ShapeID="_x0000_i1028" DrawAspect="Content" ObjectID="_1741435498" r:id="rId31"/>
         </w:object>
       </w:r>
     </w:p>
@@ -21388,18 +21388,7 @@
           <w:szCs w:val="21"/>
           <w:lang w:eastAsia="de-DE"/>
         </w:rPr>
-        <w:t>sampler_</w:t>
-      </w:r>
-      <w:proofErr w:type="gramStart"/>
-      <w:r>
-        <w:rPr>
-          <w:rFonts w:ascii="Fira Code" w:eastAsia="Times New Roman" w:hAnsi="Fira Code" w:cs="Fira Code"/>
-          <w:color w:val="74531F"/>
-          <w:sz w:val="21"/>
-          <w:szCs w:val="21"/>
-          <w:lang w:eastAsia="de-DE"/>
-        </w:rPr>
-        <w:t>task</w:t>
+        <w:t>sampler_task</w:t>
       </w:r>
       <w:proofErr w:type="spellEnd"/>
       <w:r>
@@ -21412,7 +21401,6 @@
         </w:rPr>
         <w:t>(</w:t>
       </w:r>
-      <w:proofErr w:type="gramEnd"/>
       <w:r>
         <w:rPr>
           <w:rFonts w:ascii="Fira Code" w:eastAsia="Times New Roman" w:hAnsi="Fira Code" w:cs="Fira Code"/>
@@ -22458,19 +22446,11 @@
       </w:r>
       <w:proofErr w:type="spellStart"/>
       <w:r>
-        <w:t>sampler_</w:t>
-      </w:r>
-      <w:proofErr w:type="gramStart"/>
-      <w:r>
-        <w:t>task</w:t>
+        <w:t>sampler_task</w:t>
       </w:r>
       <w:proofErr w:type="spellEnd"/>
       <w:r>
-        <w:t>(</w:t>
-      </w:r>
-      <w:proofErr w:type="gramEnd"/>
-      <w:r>
-        <w:t>)</w:t>
+        <w:t>()</w:t>
       </w:r>
       <w:bookmarkEnd w:id="89"/>
     </w:p>
@@ -22482,10 +22462,10 @@
       </w:pPr>
       <w:r>
         <w:object w:dxaOrig="9072" w:dyaOrig="285" w14:anchorId="670CE4B9">
-          <v:shape id="_x0000_i1130" type="#_x0000_t75" style="width:454pt;height:14.65pt" o:ole="">
+          <v:shape id="_x0000_i1029" type="#_x0000_t75" style="width:454pt;height:14.4pt" o:ole="">
             <v:imagedata r:id="rId32" o:title=""/>
           </v:shape>
-          <o:OLEObject Type="Embed" ProgID="Word.OpenDocumentText.12" ShapeID="_x0000_i1130" DrawAspect="Content" ObjectID="_1741425035" r:id="rId33"/>
+          <o:OLEObject Type="Embed" ProgID="Word.OpenDocumentText.12" ShapeID="_x0000_i1029" DrawAspect="Content" ObjectID="_1741435499" r:id="rId33"/>
         </w:object>
       </w:r>
     </w:p>
@@ -22587,15 +22567,7 @@
       </w:pPr>
       <w:bookmarkStart w:id="91" w:name="_Toc130810278"/>
       <w:r>
-        <w:t>i2s_sampler_</w:t>
-      </w:r>
-      <w:proofErr w:type="gramStart"/>
-      <w:r>
-        <w:t>start(</w:t>
-      </w:r>
-      <w:proofErr w:type="gramEnd"/>
-      <w:r>
-        <w:t>)</w:t>
+        <w:t>i2s_sampler_start()</w:t>
       </w:r>
       <w:bookmarkEnd w:id="91"/>
     </w:p>
@@ -22607,10 +22579,10 @@
       </w:pPr>
       <w:r>
         <w:object w:dxaOrig="9072" w:dyaOrig="1425" w14:anchorId="0E9C80EE">
-          <v:shape id="_x0000_i1131" type="#_x0000_t75" style="width:454pt;height:71.35pt" o:ole="">
+          <v:shape id="_x0000_i1030" type="#_x0000_t75" style="width:454pt;height:71.25pt" o:ole="">
             <v:imagedata r:id="rId34" o:title=""/>
           </v:shape>
-          <o:OLEObject Type="Embed" ProgID="Word.OpenDocumentText.12" ShapeID="_x0000_i1131" DrawAspect="Content" ObjectID="_1741425036" r:id="rId35"/>
+          <o:OLEObject Type="Embed" ProgID="Word.OpenDocumentText.12" ShapeID="_x0000_i1030" DrawAspect="Content" ObjectID="_1741435500" r:id="rId35"/>
         </w:object>
       </w:r>
     </w:p>
@@ -22794,15 +22766,7 @@
       <w:bookmarkStart w:id="93" w:name="_Toc130810279"/>
       <w:r>
         <w:lastRenderedPageBreak/>
-        <w:t>i2s_sampler_</w:t>
-      </w:r>
-      <w:proofErr w:type="gramStart"/>
-      <w:r>
-        <w:t>stop(</w:t>
-      </w:r>
-      <w:proofErr w:type="gramEnd"/>
-      <w:r>
-        <w:t>)</w:t>
+        <w:t>i2s_sampler_stop()</w:t>
       </w:r>
       <w:bookmarkEnd w:id="93"/>
     </w:p>
@@ -22814,10 +22778,10 @@
       </w:pPr>
       <w:r>
         <w:object w:dxaOrig="9072" w:dyaOrig="285" w14:anchorId="252002D0">
-          <v:shape id="_x0000_i1132" type="#_x0000_t75" style="width:454pt;height:14.65pt" o:ole="">
+          <v:shape id="_x0000_i1031" type="#_x0000_t75" style="width:454pt;height:14.4pt" o:ole="">
             <v:imagedata r:id="rId36" o:title=""/>
           </v:shape>
-          <o:OLEObject Type="Embed" ProgID="Word.OpenDocumentText.12" ShapeID="_x0000_i1132" DrawAspect="Content" ObjectID="_1741425037" r:id="rId37"/>
+          <o:OLEObject Type="Embed" ProgID="Word.OpenDocumentText.12" ShapeID="_x0000_i1031" DrawAspect="Content" ObjectID="_1741435501" r:id="rId37"/>
         </w:object>
       </w:r>
     </w:p>
@@ -22940,10 +22904,10 @@
       </w:pPr>
       <w:r>
         <w:object w:dxaOrig="9072" w:dyaOrig="14250" w14:anchorId="45465FFC">
-          <v:shape id="_x0000_i1133" type="#_x0000_t75" style="width:433.35pt;height:680pt" o:ole="">
+          <v:shape id="_x0000_i1032" type="#_x0000_t75" style="width:433.5pt;height:679.85pt" o:ole="">
             <v:imagedata r:id="rId38" o:title=""/>
           </v:shape>
-          <o:OLEObject Type="Embed" ProgID="Word.OpenDocumentText.12" ShapeID="_x0000_i1133" DrawAspect="Content" ObjectID="_1741425038" r:id="rId39"/>
+          <o:OLEObject Type="Embed" ProgID="Word.OpenDocumentText.12" ShapeID="_x0000_i1032" DrawAspect="Content" ObjectID="_1741435502" r:id="rId39"/>
         </w:object>
       </w:r>
     </w:p>
@@ -22956,10 +22920,10 @@
       </w:pPr>
       <w:r>
         <w:object w:dxaOrig="9072" w:dyaOrig="13965" w14:anchorId="365F2CAF">
-          <v:shape id="_x0000_i1134" type="#_x0000_t75" style="width:454pt;height:698pt" o:ole="">
+          <v:shape id="_x0000_i1033" type="#_x0000_t75" style="width:454pt;height:698pt" o:ole="">
             <v:imagedata r:id="rId40" o:title=""/>
           </v:shape>
-          <o:OLEObject Type="Embed" ProgID="Word.OpenDocumentText.12" ShapeID="_x0000_i1134" DrawAspect="Content" ObjectID="_1741425039" r:id="rId41"/>
+          <o:OLEObject Type="Embed" ProgID="Word.OpenDocumentText.12" ShapeID="_x0000_i1033" DrawAspect="Content" ObjectID="_1741435503" r:id="rId41"/>
         </w:object>
       </w:r>
       <w:r>
@@ -22975,10 +22939,10 @@
       </w:pPr>
       <w:r>
         <w:object w:dxaOrig="9072" w:dyaOrig="2850" w14:anchorId="14F86D44">
-          <v:shape id="_x0000_i1135" type="#_x0000_t75" style="width:454pt;height:142.65pt" o:ole="">
+          <v:shape id="_x0000_i1034" type="#_x0000_t75" style="width:454pt;height:142.5pt" o:ole="">
             <v:imagedata r:id="rId42" o:title=""/>
           </v:shape>
-          <o:OLEObject Type="Embed" ProgID="Word.OpenDocumentText.12" ShapeID="_x0000_i1135" DrawAspect="Content" ObjectID="_1741425040" r:id="rId43"/>
+          <o:OLEObject Type="Embed" ProgID="Word.OpenDocumentText.12" ShapeID="_x0000_i1034" DrawAspect="Content" ObjectID="_1741435504" r:id="rId43"/>
         </w:object>
       </w:r>
       <w:r>
@@ -23036,10 +23000,10 @@
       </w:pPr>
       <w:r>
         <w:object w:dxaOrig="9072" w:dyaOrig="1995" w14:anchorId="23637816">
-          <v:shape id="_x0000_i1136" type="#_x0000_t75" style="width:454pt;height:100pt" o:ole="">
+          <v:shape id="_x0000_i1035" type="#_x0000_t75" style="width:454pt;height:100.05pt" o:ole="">
             <v:imagedata r:id="rId44" o:title=""/>
           </v:shape>
-          <o:OLEObject Type="Embed" ProgID="Word.OpenDocumentText.12" ShapeID="_x0000_i1136" DrawAspect="Content" ObjectID="_1741425041" r:id="rId45"/>
+          <o:OLEObject Type="Embed" ProgID="Word.OpenDocumentText.12" ShapeID="_x0000_i1035" DrawAspect="Content" ObjectID="_1741435505" r:id="rId45"/>
         </w:object>
       </w:r>
     </w:p>
@@ -23699,15 +23663,7 @@
       </w:pPr>
       <w:bookmarkStart w:id="103" w:name="_Toc130810284"/>
       <w:r>
-        <w:t>i2s_sampler_</w:t>
-      </w:r>
-      <w:proofErr w:type="gramStart"/>
-      <w:r>
-        <w:t>start(</w:t>
-      </w:r>
-      <w:proofErr w:type="gramEnd"/>
-      <w:r>
-        <w:t>)</w:t>
+        <w:t>i2s_sampler_start()</w:t>
       </w:r>
       <w:bookmarkEnd w:id="103"/>
     </w:p>
@@ -23719,10 +23675,10 @@
       </w:pPr>
       <w:r>
         <w:object w:dxaOrig="9072" w:dyaOrig="1425" w14:anchorId="3007C5AC">
-          <v:shape id="_x0000_i1137" type="#_x0000_t75" style="width:454pt;height:71.35pt" o:ole="">
+          <v:shape id="_x0000_i1036" type="#_x0000_t75" style="width:454pt;height:71.25pt" o:ole="">
             <v:imagedata r:id="rId46" o:title=""/>
           </v:shape>
-          <o:OLEObject Type="Embed" ProgID="Word.OpenDocumentText.12" ShapeID="_x0000_i1137" DrawAspect="Content" ObjectID="_1741425042" r:id="rId47"/>
+          <o:OLEObject Type="Embed" ProgID="Word.OpenDocumentText.12" ShapeID="_x0000_i1036" DrawAspect="Content" ObjectID="_1741435506" r:id="rId47"/>
         </w:object>
       </w:r>
     </w:p>
@@ -23911,15 +23867,7 @@
       </w:pPr>
       <w:bookmarkStart w:id="105" w:name="_Toc130810285"/>
       <w:r>
-        <w:t>i2s_sampler_</w:t>
-      </w:r>
-      <w:proofErr w:type="gramStart"/>
-      <w:r>
-        <w:t>stop(</w:t>
-      </w:r>
-      <w:proofErr w:type="gramEnd"/>
-      <w:r>
-        <w:t>)</w:t>
+        <w:t>i2s_sampler_stop()</w:t>
       </w:r>
       <w:bookmarkEnd w:id="105"/>
     </w:p>
@@ -23929,10 +23877,10 @@
       </w:pPr>
       <w:r>
         <w:object w:dxaOrig="9072" w:dyaOrig="285" w14:anchorId="230AE23D">
-          <v:shape id="_x0000_i1138" type="#_x0000_t75" style="width:454pt;height:14.65pt" o:ole="">
+          <v:shape id="_x0000_i1037" type="#_x0000_t75" style="width:454pt;height:14.4pt" o:ole="">
             <v:imagedata r:id="rId36" o:title=""/>
           </v:shape>
-          <o:OLEObject Type="Embed" ProgID="Word.OpenDocumentText.12" ShapeID="_x0000_i1138" DrawAspect="Content" ObjectID="_1741425043" r:id="rId48"/>
+          <o:OLEObject Type="Embed" ProgID="Word.OpenDocumentText.12" ShapeID="_x0000_i1037" DrawAspect="Content" ObjectID="_1741435507" r:id="rId48"/>
         </w:object>
       </w:r>
     </w:p>
@@ -24036,10 +23984,10 @@
       </w:pPr>
       <w:r>
         <w:object w:dxaOrig="9072" w:dyaOrig="14250" w14:anchorId="1C1A6631">
-          <v:shape id="_x0000_i1139" type="#_x0000_t75" style="width:435.35pt;height:682.65pt" o:ole="">
+          <v:shape id="_x0000_i1038" type="#_x0000_t75" style="width:435.8pt;height:682.85pt" o:ole="">
             <v:imagedata r:id="rId49" o:title=""/>
           </v:shape>
-          <o:OLEObject Type="Embed" ProgID="Word.OpenDocumentText.12" ShapeID="_x0000_i1139" DrawAspect="Content" ObjectID="_1741425044" r:id="rId50"/>
+          <o:OLEObject Type="Embed" ProgID="Word.OpenDocumentText.12" ShapeID="_x0000_i1038" DrawAspect="Content" ObjectID="_1741435508" r:id="rId50"/>
         </w:object>
       </w:r>
     </w:p>
@@ -24051,10 +23999,10 @@
       </w:pPr>
       <w:r>
         <w:object w:dxaOrig="9072" w:dyaOrig="570" w14:anchorId="285FDD6D">
-          <v:shape id="_x0000_i1140" type="#_x0000_t75" style="width:454pt;height:28.65pt" o:ole="">
+          <v:shape id="_x0000_i1039" type="#_x0000_t75" style="width:454pt;height:28.8pt" o:ole="">
             <v:imagedata r:id="rId51" o:title=""/>
           </v:shape>
-          <o:OLEObject Type="Embed" ProgID="Word.OpenDocumentText.12" ShapeID="_x0000_i1140" DrawAspect="Content" ObjectID="_1741425045" r:id="rId52"/>
+          <o:OLEObject Type="Embed" ProgID="Word.OpenDocumentText.12" ShapeID="_x0000_i1039" DrawAspect="Content" ObjectID="_1741435509" r:id="rId52"/>
         </w:object>
       </w:r>
     </w:p>
@@ -24210,19 +24158,11 @@
       <w:bookmarkStart w:id="117" w:name="_Toc130810295"/>
       <w:proofErr w:type="spellStart"/>
       <w:r>
-        <w:t>midi_</w:t>
-      </w:r>
-      <w:proofErr w:type="gramStart"/>
-      <w:r>
-        <w:t>exit</w:t>
+        <w:t>midi_exit</w:t>
       </w:r>
       <w:proofErr w:type="spellEnd"/>
       <w:r>
-        <w:t>(</w:t>
-      </w:r>
-      <w:proofErr w:type="gramEnd"/>
-      <w:r>
-        <w:t>)</w:t>
+        <w:t>()</w:t>
       </w:r>
       <w:bookmarkEnd w:id="117"/>
     </w:p>
@@ -24233,19 +24173,11 @@
       <w:bookmarkStart w:id="118" w:name="_Toc130810296"/>
       <w:proofErr w:type="spellStart"/>
       <w:r>
-        <w:t>midi_</w:t>
-      </w:r>
-      <w:proofErr w:type="gramStart"/>
-      <w:r>
-        <w:t>init</w:t>
+        <w:t>midi_init</w:t>
       </w:r>
       <w:proofErr w:type="spellEnd"/>
       <w:r>
-        <w:t>(</w:t>
-      </w:r>
-      <w:proofErr w:type="gramEnd"/>
-      <w:r>
-        <w:t>)</w:t>
+        <w:t>()</w:t>
       </w:r>
       <w:bookmarkEnd w:id="118"/>
       <w:r>
@@ -24259,19 +24191,11 @@
       <w:bookmarkStart w:id="119" w:name="_Toc130810297"/>
       <w:proofErr w:type="spellStart"/>
       <w:r>
-        <w:t>midi_</w:t>
-      </w:r>
-      <w:proofErr w:type="gramStart"/>
-      <w:r>
-        <w:t>read</w:t>
+        <w:t>midi_read</w:t>
       </w:r>
       <w:proofErr w:type="spellEnd"/>
       <w:r>
-        <w:t>(</w:t>
-      </w:r>
-      <w:proofErr w:type="gramEnd"/>
-      <w:r>
-        <w:t>)</w:t>
+        <w:t>()</w:t>
       </w:r>
       <w:bookmarkEnd w:id="119"/>
     </w:p>
@@ -24282,19 +24206,11 @@
       <w:bookmarkStart w:id="120" w:name="_Toc130810298"/>
       <w:proofErr w:type="spellStart"/>
       <w:r>
-        <w:t>midi_</w:t>
-      </w:r>
-      <w:proofErr w:type="gramStart"/>
-      <w:r>
-        <w:t>write</w:t>
+        <w:t>midi_write</w:t>
       </w:r>
       <w:proofErr w:type="spellEnd"/>
       <w:r>
-        <w:t>(</w:t>
-      </w:r>
-      <w:proofErr w:type="gramEnd"/>
-      <w:r>
-        <w:t>)</w:t>
+        <w:t>()</w:t>
       </w:r>
       <w:bookmarkEnd w:id="120"/>
     </w:p>
@@ -24336,10 +24252,10 @@
       </w:pPr>
       <w:r>
         <w:object w:dxaOrig="9072" w:dyaOrig="14250" w14:anchorId="461902D3">
-          <v:shape id="_x0000_i1141" type="#_x0000_t75" style="width:437.35pt;height:687.35pt" o:ole="">
+          <v:shape id="_x0000_i1040" type="#_x0000_t75" style="width:437.3pt;height:687.4pt" o:ole="">
             <v:imagedata r:id="rId53" o:title=""/>
           </v:shape>
-          <o:OLEObject Type="Embed" ProgID="Word.OpenDocumentText.12" ShapeID="_x0000_i1141" DrawAspect="Content" ObjectID="_1741425046" r:id="rId54"/>
+          <o:OLEObject Type="Embed" ProgID="Word.OpenDocumentText.12" ShapeID="_x0000_i1040" DrawAspect="Content" ObjectID="_1741435510" r:id="rId54"/>
         </w:object>
       </w:r>
     </w:p>
@@ -24348,10 +24264,10 @@
     <w:p>
       <w:r>
         <w:object w:dxaOrig="9072" w:dyaOrig="14250" w14:anchorId="70358D7C">
-          <v:shape id="_x0000_i1142" type="#_x0000_t75" style="width:454pt;height:712.65pt" o:ole="">
+          <v:shape id="_x0000_i1041" type="#_x0000_t75" style="width:454pt;height:712.4pt" o:ole="">
             <v:imagedata r:id="rId55" o:title=""/>
           </v:shape>
-          <o:OLEObject Type="Embed" ProgID="Word.OpenDocumentText.12" ShapeID="_x0000_i1142" DrawAspect="Content" ObjectID="_1741425047" r:id="rId56"/>
+          <o:OLEObject Type="Embed" ProgID="Word.OpenDocumentText.12" ShapeID="_x0000_i1041" DrawAspect="Content" ObjectID="_1741435511" r:id="rId56"/>
         </w:object>
       </w:r>
     </w:p>
@@ -24360,10 +24276,10 @@
     <w:p>
       <w:r>
         <w:object w:dxaOrig="9072" w:dyaOrig="14250" w14:anchorId="778E5927">
-          <v:shape id="_x0000_i1143" type="#_x0000_t75" style="width:454pt;height:712.65pt" o:ole="">
+          <v:shape id="_x0000_i1042" type="#_x0000_t75" style="width:454pt;height:712.4pt" o:ole="">
             <v:imagedata r:id="rId57" o:title=""/>
           </v:shape>
-          <o:OLEObject Type="Embed" ProgID="Word.OpenDocumentText.12" ShapeID="_x0000_i1143" DrawAspect="Content" ObjectID="_1741425048" r:id="rId58"/>
+          <o:OLEObject Type="Embed" ProgID="Word.OpenDocumentText.12" ShapeID="_x0000_i1042" DrawAspect="Content" ObjectID="_1741435512" r:id="rId58"/>
         </w:object>
       </w:r>
     </w:p>
@@ -24372,10 +24288,10 @@
     <w:p>
       <w:r>
         <w:object w:dxaOrig="9072" w:dyaOrig="6270" w14:anchorId="355F8D9E">
-          <v:shape id="_x0000_i1144" type="#_x0000_t75" style="width:454pt;height:314pt" o:ole="">
+          <v:shape id="_x0000_i1043" type="#_x0000_t75" style="width:454pt;height:313.75pt" o:ole="">
             <v:imagedata r:id="rId59" o:title=""/>
           </v:shape>
-          <o:OLEObject Type="Embed" ProgID="Word.OpenDocumentText.12" ShapeID="_x0000_i1144" DrawAspect="Content" ObjectID="_1741425049" r:id="rId60"/>
+          <o:OLEObject Type="Embed" ProgID="Word.OpenDocumentText.12" ShapeID="_x0000_i1043" DrawAspect="Content" ObjectID="_1741435513" r:id="rId60"/>
         </w:object>
       </w:r>
     </w:p>
@@ -24584,19 +24500,11 @@
       <w:bookmarkStart w:id="140" w:name="_Toc130810314"/>
       <w:proofErr w:type="spellStart"/>
       <w:r>
-        <w:t>channel_</w:t>
-      </w:r>
-      <w:proofErr w:type="gramStart"/>
-      <w:r>
-        <w:t>pressure</w:t>
+        <w:t>channel_pressure</w:t>
       </w:r>
       <w:proofErr w:type="spellEnd"/>
       <w:r>
-        <w:t>(</w:t>
-      </w:r>
-      <w:proofErr w:type="gramEnd"/>
-      <w:r>
-        <w:t>)</w:t>
+        <w:t>()</w:t>
       </w:r>
       <w:bookmarkEnd w:id="140"/>
     </w:p>
@@ -24607,19 +24515,11 @@
       <w:bookmarkStart w:id="141" w:name="_Toc130810315"/>
       <w:proofErr w:type="spellStart"/>
       <w:r>
-        <w:t>ctrl_</w:t>
-      </w:r>
-      <w:proofErr w:type="gramStart"/>
-      <w:r>
-        <w:t>change</w:t>
+        <w:t>ctrl_change</w:t>
       </w:r>
       <w:proofErr w:type="spellEnd"/>
       <w:r>
-        <w:t>(</w:t>
-      </w:r>
-      <w:proofErr w:type="gramEnd"/>
-      <w:r>
-        <w:t>)</w:t>
+        <w:t>()</w:t>
       </w:r>
       <w:bookmarkEnd w:id="141"/>
     </w:p>
@@ -24630,19 +24530,11 @@
       <w:bookmarkStart w:id="142" w:name="_Toc130810316"/>
       <w:proofErr w:type="spellStart"/>
       <w:r>
-        <w:t>midi_</w:t>
-      </w:r>
-      <w:proofErr w:type="gramStart"/>
-      <w:r>
-        <w:t>exit</w:t>
+        <w:t>midi_exit</w:t>
       </w:r>
       <w:proofErr w:type="spellEnd"/>
       <w:r>
-        <w:t>(</w:t>
-      </w:r>
-      <w:proofErr w:type="gramEnd"/>
-      <w:r>
-        <w:t>)</w:t>
+        <w:t>()</w:t>
       </w:r>
       <w:bookmarkEnd w:id="142"/>
     </w:p>
@@ -24653,19 +24545,11 @@
       <w:bookmarkStart w:id="143" w:name="_Toc130810317"/>
       <w:proofErr w:type="spellStart"/>
       <w:r>
-        <w:t>midi_</w:t>
-      </w:r>
-      <w:proofErr w:type="gramStart"/>
-      <w:r>
-        <w:t>init</w:t>
+        <w:t>midi_init</w:t>
       </w:r>
       <w:proofErr w:type="spellEnd"/>
       <w:r>
-        <w:t>(</w:t>
-      </w:r>
-      <w:proofErr w:type="gramEnd"/>
-      <w:r>
-        <w:t>)</w:t>
+        <w:t>()</w:t>
       </w:r>
       <w:bookmarkEnd w:id="143"/>
     </w:p>
@@ -24676,19 +24560,11 @@
       <w:bookmarkStart w:id="144" w:name="_Toc130810318"/>
       <w:proofErr w:type="spellStart"/>
       <w:r>
-        <w:t>midi_</w:t>
-      </w:r>
-      <w:proofErr w:type="gramStart"/>
-      <w:r>
-        <w:t>read</w:t>
+        <w:t>midi_read</w:t>
       </w:r>
       <w:proofErr w:type="spellEnd"/>
       <w:r>
-        <w:t>(</w:t>
-      </w:r>
-      <w:proofErr w:type="gramEnd"/>
-      <w:r>
-        <w:t>)</w:t>
+        <w:t>()</w:t>
       </w:r>
       <w:bookmarkEnd w:id="144"/>
     </w:p>
@@ -24699,19 +24575,11 @@
       <w:bookmarkStart w:id="145" w:name="_Toc130810319"/>
       <w:proofErr w:type="spellStart"/>
       <w:r>
-        <w:t>midi_</w:t>
-      </w:r>
-      <w:proofErr w:type="gramStart"/>
-      <w:r>
-        <w:t>write</w:t>
+        <w:t>midi_write</w:t>
       </w:r>
       <w:proofErr w:type="spellEnd"/>
       <w:r>
-        <w:t>(</w:t>
-      </w:r>
-      <w:proofErr w:type="gramEnd"/>
-      <w:r>
-        <w:t>)</w:t>
+        <w:t>()</w:t>
       </w:r>
       <w:bookmarkEnd w:id="145"/>
     </w:p>
@@ -24722,19 +24590,11 @@
       <w:bookmarkStart w:id="146" w:name="_Toc130810320"/>
       <w:proofErr w:type="spellStart"/>
       <w:r>
-        <w:t>note_</w:t>
-      </w:r>
-      <w:proofErr w:type="gramStart"/>
-      <w:r>
-        <w:t>off</w:t>
+        <w:t>note_off</w:t>
       </w:r>
       <w:proofErr w:type="spellEnd"/>
       <w:r>
-        <w:t>(</w:t>
-      </w:r>
-      <w:proofErr w:type="gramEnd"/>
-      <w:r>
-        <w:t>)</w:t>
+        <w:t>()</w:t>
       </w:r>
       <w:bookmarkEnd w:id="146"/>
     </w:p>
@@ -24745,19 +24605,11 @@
       <w:bookmarkStart w:id="147" w:name="_Toc130810321"/>
       <w:proofErr w:type="spellStart"/>
       <w:r>
-        <w:t>note_</w:t>
-      </w:r>
-      <w:proofErr w:type="gramStart"/>
-      <w:r>
-        <w:t>on</w:t>
+        <w:t>note_on</w:t>
       </w:r>
       <w:proofErr w:type="spellEnd"/>
       <w:r>
-        <w:t>(</w:t>
-      </w:r>
-      <w:proofErr w:type="gramEnd"/>
-      <w:r>
-        <w:t>)</w:t>
+        <w:t>()</w:t>
       </w:r>
       <w:bookmarkEnd w:id="147"/>
     </w:p>
@@ -24768,19 +24620,11 @@
       <w:bookmarkStart w:id="148" w:name="_Toc130810322"/>
       <w:proofErr w:type="spellStart"/>
       <w:r>
-        <w:t>pitch_</w:t>
-      </w:r>
-      <w:proofErr w:type="gramStart"/>
-      <w:r>
-        <w:t>bend</w:t>
+        <w:t>pitch_bend</w:t>
       </w:r>
       <w:proofErr w:type="spellEnd"/>
       <w:r>
-        <w:t>(</w:t>
-      </w:r>
-      <w:proofErr w:type="gramEnd"/>
-      <w:r>
-        <w:t>)</w:t>
+        <w:t>()</w:t>
       </w:r>
       <w:bookmarkEnd w:id="148"/>
     </w:p>
@@ -24791,19 +24635,11 @@
       <w:bookmarkStart w:id="149" w:name="_Toc130810323"/>
       <w:proofErr w:type="spellStart"/>
       <w:r>
-        <w:t>poly_key_</w:t>
-      </w:r>
-      <w:proofErr w:type="gramStart"/>
-      <w:r>
-        <w:t>pressure</w:t>
+        <w:t>poly_key_pressure</w:t>
       </w:r>
       <w:proofErr w:type="spellEnd"/>
       <w:r>
-        <w:t>(</w:t>
-      </w:r>
-      <w:proofErr w:type="gramEnd"/>
-      <w:r>
-        <w:t>)</w:t>
+        <w:t>()</w:t>
       </w:r>
       <w:bookmarkEnd w:id="149"/>
     </w:p>
@@ -24814,19 +24650,11 @@
       <w:bookmarkStart w:id="150" w:name="_Toc130810324"/>
       <w:proofErr w:type="spellStart"/>
       <w:r>
-        <w:t>prg_</w:t>
-      </w:r>
-      <w:proofErr w:type="gramStart"/>
-      <w:r>
-        <w:t>change</w:t>
+        <w:t>prg_change</w:t>
       </w:r>
       <w:proofErr w:type="spellEnd"/>
       <w:r>
-        <w:t>(</w:t>
-      </w:r>
-      <w:proofErr w:type="gramEnd"/>
-      <w:r>
-        <w:t>)</w:t>
+        <w:t>()</w:t>
       </w:r>
       <w:bookmarkEnd w:id="150"/>
     </w:p>
@@ -24870,10 +24698,10 @@
       </w:pPr>
       <w:r>
         <w:object w:dxaOrig="9072" w:dyaOrig="14250" w14:anchorId="3887346C">
-          <v:shape id="_x0000_i1145" type="#_x0000_t75" style="width:434pt;height:682pt" o:ole="">
+          <v:shape id="_x0000_i1044" type="#_x0000_t75" style="width:434.25pt;height:682.1pt" o:ole="">
             <v:imagedata r:id="rId61" o:title=""/>
           </v:shape>
-          <o:OLEObject Type="Embed" ProgID="Word.OpenDocumentText.12" ShapeID="_x0000_i1145" DrawAspect="Content" ObjectID="_1741425050" r:id="rId62"/>
+          <o:OLEObject Type="Embed" ProgID="Word.OpenDocumentText.12" ShapeID="_x0000_i1044" DrawAspect="Content" ObjectID="_1741435514" r:id="rId62"/>
         </w:object>
       </w:r>
     </w:p>
@@ -24885,10 +24713,10 @@
       </w:pPr>
       <w:r>
         <w:object w:dxaOrig="9072" w:dyaOrig="14250" w14:anchorId="29196A83">
-          <v:shape id="_x0000_i1146" type="#_x0000_t75" style="width:454pt;height:712.65pt" o:ole="">
+          <v:shape id="_x0000_i1045" type="#_x0000_t75" style="width:454pt;height:712.4pt" o:ole="">
             <v:imagedata r:id="rId63" o:title=""/>
           </v:shape>
-          <o:OLEObject Type="Embed" ProgID="Word.OpenDocumentText.12" ShapeID="_x0000_i1146" DrawAspect="Content" ObjectID="_1741425051" r:id="rId64"/>
+          <o:OLEObject Type="Embed" ProgID="Word.OpenDocumentText.12" ShapeID="_x0000_i1045" DrawAspect="Content" ObjectID="_1741435515" r:id="rId64"/>
         </w:object>
       </w:r>
     </w:p>
@@ -24901,10 +24729,10 @@
       </w:pPr>
       <w:r>
         <w:object w:dxaOrig="9072" w:dyaOrig="8550" w14:anchorId="0BBA22E3">
-          <v:shape id="_x0000_i1147" type="#_x0000_t75" style="width:454pt;height:427.35pt" o:ole="">
+          <v:shape id="_x0000_i1046" type="#_x0000_t75" style="width:454pt;height:427.45pt" o:ole="">
             <v:imagedata r:id="rId65" o:title=""/>
           </v:shape>
-          <o:OLEObject Type="Embed" ProgID="Word.OpenDocumentText.12" ShapeID="_x0000_i1147" DrawAspect="Content" ObjectID="_1741425052" r:id="rId66"/>
+          <o:OLEObject Type="Embed" ProgID="Word.OpenDocumentText.12" ShapeID="_x0000_i1046" DrawAspect="Content" ObjectID="_1741435516" r:id="rId66"/>
         </w:object>
       </w:r>
     </w:p>
@@ -24991,19 +24819,11 @@
       <w:bookmarkStart w:id="158" w:name="_Toc130810329"/>
       <w:proofErr w:type="spellStart"/>
       <w:r>
-        <w:t>channel_</w:t>
-      </w:r>
-      <w:proofErr w:type="gramStart"/>
-      <w:r>
-        <w:t>pressure</w:t>
+        <w:t>channel_pressure</w:t>
       </w:r>
       <w:proofErr w:type="spellEnd"/>
       <w:r>
-        <w:t>(</w:t>
-      </w:r>
-      <w:proofErr w:type="gramEnd"/>
-      <w:r>
-        <w:t>)</w:t>
+        <w:t>()</w:t>
       </w:r>
       <w:bookmarkEnd w:id="158"/>
     </w:p>
@@ -25014,19 +24834,11 @@
       <w:bookmarkStart w:id="159" w:name="_Toc130810330"/>
       <w:proofErr w:type="spellStart"/>
       <w:r>
-        <w:t>ctrl_</w:t>
-      </w:r>
-      <w:proofErr w:type="gramStart"/>
-      <w:r>
-        <w:t>change</w:t>
+        <w:t>ctrl_change</w:t>
       </w:r>
       <w:proofErr w:type="spellEnd"/>
       <w:r>
-        <w:t>(</w:t>
-      </w:r>
-      <w:proofErr w:type="gramEnd"/>
-      <w:r>
-        <w:t>)</w:t>
+        <w:t>()</w:t>
       </w:r>
       <w:bookmarkEnd w:id="159"/>
     </w:p>
@@ -25037,19 +24849,11 @@
       <w:bookmarkStart w:id="160" w:name="_Toc130810331"/>
       <w:proofErr w:type="spellStart"/>
       <w:r>
-        <w:t>note_</w:t>
-      </w:r>
-      <w:proofErr w:type="gramStart"/>
-      <w:r>
-        <w:t>off</w:t>
+        <w:t>note_off</w:t>
       </w:r>
       <w:proofErr w:type="spellEnd"/>
       <w:r>
-        <w:t>(</w:t>
-      </w:r>
-      <w:proofErr w:type="gramEnd"/>
-      <w:r>
-        <w:t>)</w:t>
+        <w:t>()</w:t>
       </w:r>
       <w:bookmarkEnd w:id="160"/>
     </w:p>
@@ -25060,19 +24864,11 @@
       <w:bookmarkStart w:id="161" w:name="_Toc130810332"/>
       <w:proofErr w:type="spellStart"/>
       <w:r>
-        <w:t>note_</w:t>
-      </w:r>
-      <w:proofErr w:type="gramStart"/>
-      <w:r>
-        <w:t>on</w:t>
+        <w:t>note_on</w:t>
       </w:r>
       <w:proofErr w:type="spellEnd"/>
       <w:r>
-        <w:t>(</w:t>
-      </w:r>
-      <w:proofErr w:type="gramEnd"/>
-      <w:r>
-        <w:t>)</w:t>
+        <w:t>()</w:t>
       </w:r>
       <w:bookmarkEnd w:id="161"/>
     </w:p>
@@ -25083,19 +24879,11 @@
       <w:bookmarkStart w:id="162" w:name="_Toc130810333"/>
       <w:proofErr w:type="spellStart"/>
       <w:r>
-        <w:t>pitch_</w:t>
-      </w:r>
-      <w:proofErr w:type="gramStart"/>
-      <w:r>
-        <w:t>bend</w:t>
+        <w:t>pitch_bend</w:t>
       </w:r>
       <w:proofErr w:type="spellEnd"/>
       <w:r>
-        <w:t>(</w:t>
-      </w:r>
-      <w:proofErr w:type="gramEnd"/>
-      <w:r>
-        <w:t>)</w:t>
+        <w:t>()</w:t>
       </w:r>
       <w:bookmarkEnd w:id="162"/>
     </w:p>
@@ -25106,19 +24894,11 @@
       <w:bookmarkStart w:id="163" w:name="_Toc130810334"/>
       <w:proofErr w:type="spellStart"/>
       <w:r>
-        <w:t>poly_key_</w:t>
-      </w:r>
-      <w:proofErr w:type="gramStart"/>
-      <w:r>
-        <w:t>pressure</w:t>
+        <w:t>poly_key_pressure</w:t>
       </w:r>
       <w:proofErr w:type="spellEnd"/>
       <w:r>
-        <w:t>(</w:t>
-      </w:r>
-      <w:proofErr w:type="gramEnd"/>
-      <w:r>
-        <w:t>)</w:t>
+        <w:t>()</w:t>
       </w:r>
       <w:bookmarkEnd w:id="163"/>
     </w:p>
@@ -25129,27 +24909,13 @@
       <w:bookmarkStart w:id="164" w:name="_Toc130810335"/>
       <w:proofErr w:type="spellStart"/>
       <w:r>
-        <w:t>prg_</w:t>
-      </w:r>
-      <w:proofErr w:type="gramStart"/>
-      <w:r>
-        <w:t>change</w:t>
+        <w:t>prg_change</w:t>
       </w:r>
       <w:proofErr w:type="spellEnd"/>
       <w:r>
-        <w:t>(</w:t>
-      </w:r>
-      <w:proofErr w:type="gramEnd"/>
-      <w:r>
-        <w:t>)</w:t>
+        <w:t>()</w:t>
       </w:r>
       <w:bookmarkEnd w:id="164"/>
-    </w:p>
-    <w:p>
-      <w:pPr>
-        <w:suppressAutoHyphens w:val="0"/>
-        <w:spacing w:before="0" w:after="160" w:line="259" w:lineRule="auto"/>
-      </w:pPr>
     </w:p>
     <w:p>
       <w:pPr>
@@ -25163,7 +24929,6 @@
         </w:rPr>
       </w:pPr>
       <w:r>
-        <w:lastRenderedPageBreak/>
         <w:br w:type="page"/>
       </w:r>
     </w:p>
@@ -25192,10 +24957,10 @@
       </w:pPr>
       <w:r>
         <w:object w:dxaOrig="9072" w:dyaOrig="14250" w14:anchorId="678B540F">
-          <v:shape id="_x0000_i1047" type="#_x0000_t75" style="width:436pt;height:683.35pt" o:ole="">
+          <v:shape id="_x0000_i1047" type="#_x0000_t75" style="width:435.8pt;height:683.6pt" o:ole="">
             <v:imagedata r:id="rId67" o:title=""/>
           </v:shape>
-          <o:OLEObject Type="Embed" ProgID="Word.OpenDocumentText.12" ShapeID="_x0000_i1047" DrawAspect="Content" ObjectID="_1741425053" r:id="rId68"/>
+          <o:OLEObject Type="Embed" ProgID="Word.OpenDocumentText.12" ShapeID="_x0000_i1047" DrawAspect="Content" ObjectID="_1741435517" r:id="rId68"/>
         </w:object>
       </w:r>
     </w:p>
@@ -25218,10 +24983,10 @@
           <w:szCs w:val="30"/>
         </w:rPr>
         <w:object w:dxaOrig="9072" w:dyaOrig="8550" w14:anchorId="14BEFCBF">
-          <v:shape id="_x0000_i1048" type="#_x0000_t75" style="width:454pt;height:427.35pt" o:ole="">
+          <v:shape id="_x0000_i1048" type="#_x0000_t75" style="width:454pt;height:427.45pt" o:ole="">
             <v:imagedata r:id="rId69" o:title=""/>
           </v:shape>
-          <o:OLEObject Type="Embed" ProgID="Word.OpenDocumentText.12" ShapeID="_x0000_i1048" DrawAspect="Content" ObjectID="_1741425054" r:id="rId70"/>
+          <o:OLEObject Type="Embed" ProgID="Word.OpenDocumentText.12" ShapeID="_x0000_i1048" DrawAspect="Content" ObjectID="_1741435518" r:id="rId70"/>
         </w:object>
       </w:r>
     </w:p>
@@ -25495,19 +25260,11 @@
       <w:bookmarkStart w:id="182" w:name="_Toc130810351"/>
       <w:proofErr w:type="spellStart"/>
       <w:r>
-        <w:t>gitcon_</w:t>
-      </w:r>
-      <w:proofErr w:type="gramStart"/>
-      <w:r>
-        <w:t>exit</w:t>
+        <w:t>gitcon_exit</w:t>
       </w:r>
       <w:proofErr w:type="spellEnd"/>
       <w:r>
-        <w:t>(</w:t>
-      </w:r>
-      <w:proofErr w:type="gramEnd"/>
-      <w:r>
-        <w:t>)</w:t>
+        <w:t>()</w:t>
       </w:r>
       <w:bookmarkEnd w:id="182"/>
     </w:p>
@@ -25518,19 +25275,11 @@
       <w:bookmarkStart w:id="183" w:name="_Toc130810352"/>
       <w:proofErr w:type="spellStart"/>
       <w:r>
-        <w:t>gitcon_</w:t>
-      </w:r>
-      <w:proofErr w:type="gramStart"/>
-      <w:r>
-        <w:t>init</w:t>
+        <w:t>gitcon_init</w:t>
       </w:r>
       <w:proofErr w:type="spellEnd"/>
       <w:r>
-        <w:t>(</w:t>
-      </w:r>
-      <w:proofErr w:type="gramEnd"/>
-      <w:r>
-        <w:t>)</w:t>
+        <w:t>()</w:t>
       </w:r>
       <w:bookmarkEnd w:id="183"/>
     </w:p>
@@ -25564,10 +25313,10 @@
       </w:pPr>
       <w:r>
         <w:object w:dxaOrig="9072" w:dyaOrig="14250" w14:anchorId="16C945C0">
-          <v:shape id="_x0000_i1049" type="#_x0000_t75" style="width:434pt;height:682pt" o:ole="">
+          <v:shape id="_x0000_i1049" type="#_x0000_t75" style="width:434.25pt;height:682.1pt" o:ole="">
             <v:imagedata r:id="rId71" o:title=""/>
           </v:shape>
-          <o:OLEObject Type="Embed" ProgID="Word.OpenDocumentText.12" ShapeID="_x0000_i1049" DrawAspect="Content" ObjectID="_1741425055" r:id="rId72"/>
+          <o:OLEObject Type="Embed" ProgID="Word.OpenDocumentText.12" ShapeID="_x0000_i1049" DrawAspect="Content" ObjectID="_1741435519" r:id="rId72"/>
         </w:object>
       </w:r>
     </w:p>
@@ -25579,7 +25328,7 @@
           <v:shape id="_x0000_i1050" type="#_x0000_t75" style="width:454pt;height:698pt" o:ole="">
             <v:imagedata r:id="rId73" o:title=""/>
           </v:shape>
-          <o:OLEObject Type="Embed" ProgID="Word.OpenDocumentText.12" ShapeID="_x0000_i1050" DrawAspect="Content" ObjectID="_1741425056" r:id="rId74"/>
+          <o:OLEObject Type="Embed" ProgID="Word.OpenDocumentText.12" ShapeID="_x0000_i1050" DrawAspect="Content" ObjectID="_1741435520" r:id="rId74"/>
         </w:object>
       </w:r>
     </w:p>
@@ -25588,10 +25337,10 @@
     <w:p>
       <w:r>
         <w:object w:dxaOrig="9072" w:dyaOrig="14250" w14:anchorId="586CA747">
-          <v:shape id="_x0000_i1051" type="#_x0000_t75" style="width:454pt;height:712.65pt" o:ole="">
+          <v:shape id="_x0000_i1051" type="#_x0000_t75" style="width:454pt;height:712.4pt" o:ole="">
             <v:imagedata r:id="rId75" o:title=""/>
           </v:shape>
-          <o:OLEObject Type="Embed" ProgID="Word.OpenDocumentText.12" ShapeID="_x0000_i1051" DrawAspect="Content" ObjectID="_1741425057" r:id="rId76"/>
+          <o:OLEObject Type="Embed" ProgID="Word.OpenDocumentText.12" ShapeID="_x0000_i1051" DrawAspect="Content" ObjectID="_1741435521" r:id="rId76"/>
         </w:object>
       </w:r>
     </w:p>
@@ -25600,10 +25349,10 @@
     <w:p>
       <w:r>
         <w:object w:dxaOrig="9072" w:dyaOrig="14257" w14:anchorId="4070AC8C">
-          <v:shape id="_x0000_i1052" type="#_x0000_t75" style="width:454pt;height:712.65pt" o:ole="">
+          <v:shape id="_x0000_i1052" type="#_x0000_t75" style="width:454pt;height:713.2pt" o:ole="">
             <v:imagedata r:id="rId77" o:title=""/>
           </v:shape>
-          <o:OLEObject Type="Embed" ProgID="Word.OpenDocumentText.12" ShapeID="_x0000_i1052" DrawAspect="Content" ObjectID="_1741425058" r:id="rId78"/>
+          <o:OLEObject Type="Embed" ProgID="Word.OpenDocumentText.12" ShapeID="_x0000_i1052" DrawAspect="Content" ObjectID="_1741435522" r:id="rId78"/>
         </w:object>
       </w:r>
     </w:p>
@@ -25612,10 +25361,10 @@
     <w:p>
       <w:r>
         <w:object w:dxaOrig="9072" w:dyaOrig="14250" w14:anchorId="21C76610">
-          <v:shape id="_x0000_i1053" type="#_x0000_t75" style="width:454pt;height:712.65pt" o:ole="">
+          <v:shape id="_x0000_i1053" type="#_x0000_t75" style="width:454pt;height:712.4pt" o:ole="">
             <v:imagedata r:id="rId79" o:title=""/>
           </v:shape>
-          <o:OLEObject Type="Embed" ProgID="Word.OpenDocumentText.12" ShapeID="_x0000_i1053" DrawAspect="Content" ObjectID="_1741425059" r:id="rId80"/>
+          <o:OLEObject Type="Embed" ProgID="Word.OpenDocumentText.12" ShapeID="_x0000_i1053" DrawAspect="Content" ObjectID="_1741435523" r:id="rId80"/>
         </w:object>
       </w:r>
     </w:p>
@@ -25624,10 +25373,10 @@
     <w:p>
       <w:r>
         <w:object w:dxaOrig="9072" w:dyaOrig="14250" w14:anchorId="5C8DAD12">
-          <v:shape id="_x0000_i1054" type="#_x0000_t75" style="width:454pt;height:712.65pt" o:ole="">
+          <v:shape id="_x0000_i1054" type="#_x0000_t75" style="width:454pt;height:712.4pt" o:ole="">
             <v:imagedata r:id="rId81" o:title=""/>
           </v:shape>
-          <o:OLEObject Type="Embed" ProgID="Word.OpenDocumentText.12" ShapeID="_x0000_i1054" DrawAspect="Content" ObjectID="_1741425060" r:id="rId82"/>
+          <o:OLEObject Type="Embed" ProgID="Word.OpenDocumentText.12" ShapeID="_x0000_i1054" DrawAspect="Content" ObjectID="_1741435524" r:id="rId82"/>
         </w:object>
       </w:r>
     </w:p>
@@ -25636,10 +25385,10 @@
     <w:p>
       <w:r>
         <w:object w:dxaOrig="9072" w:dyaOrig="3705" w14:anchorId="0FC5CDF3">
-          <v:shape id="_x0000_i1055" type="#_x0000_t75" style="width:454pt;height:184.65pt" o:ole="">
+          <v:shape id="_x0000_i1055" type="#_x0000_t75" style="width:454pt;height:184.95pt" o:ole="">
             <v:imagedata r:id="rId83" o:title=""/>
           </v:shape>
-          <o:OLEObject Type="Embed" ProgID="Word.OpenDocumentText.12" ShapeID="_x0000_i1055" DrawAspect="Content" ObjectID="_1741425061" r:id="rId84"/>
+          <o:OLEObject Type="Embed" ProgID="Word.OpenDocumentText.12" ShapeID="_x0000_i1055" DrawAspect="Content" ObjectID="_1741435525" r:id="rId84"/>
         </w:object>
       </w:r>
     </w:p>
@@ -25700,26 +25449,41 @@
       <w:bookmarkEnd w:id="192"/>
     </w:p>
     <w:p>
+      <w:pPr>
+        <w:pStyle w:val="berschrift3"/>
+      </w:pPr>
       <w:r>
         <w:t>Detailed Description</w:t>
       </w:r>
     </w:p>
     <w:p>
+      <w:pPr>
+        <w:pStyle w:val="berschrift3"/>
+      </w:pPr>
       <w:r>
         <w:t>Macro Definition Documentation</w:t>
       </w:r>
     </w:p>
     <w:p>
+      <w:pPr>
+        <w:pStyle w:val="berschrift4"/>
+      </w:pPr>
       <w:r>
         <w:t>GITCON_LOG_LEVEL</w:t>
       </w:r>
     </w:p>
     <w:p>
+      <w:pPr>
+        <w:pStyle w:val="berschrift3"/>
+      </w:pPr>
       <w:r>
         <w:t>Typedef Documentation</w:t>
       </w:r>
     </w:p>
     <w:p>
+      <w:pPr>
+        <w:pStyle w:val="berschrift4"/>
+      </w:pPr>
       <w:proofErr w:type="spellStart"/>
       <w:r>
         <w:t>gitcon_handle_t</w:t>
@@ -25727,44 +25491,37 @@
       <w:proofErr w:type="spellEnd"/>
     </w:p>
     <w:p>
+      <w:pPr>
+        <w:pStyle w:val="berschrift3"/>
+      </w:pPr>
       <w:r>
         <w:t>Function Documentation</w:t>
       </w:r>
     </w:p>
     <w:p>
+      <w:pPr>
+        <w:pStyle w:val="berschrift4"/>
+      </w:pPr>
       <w:proofErr w:type="spellStart"/>
       <w:r>
-        <w:t>gitcon_</w:t>
-      </w:r>
-      <w:proofErr w:type="gramStart"/>
-      <w:r>
-        <w:t>exit</w:t>
+        <w:t>gitcon_exit</w:t>
       </w:r>
       <w:proofErr w:type="spellEnd"/>
       <w:r>
-        <w:t>(</w:t>
-      </w:r>
-      <w:proofErr w:type="gramEnd"/>
-      <w:r>
-        <w:t>)</w:t>
-      </w:r>
-    </w:p>
-    <w:p>
+        <w:t>()</w:t>
+      </w:r>
+    </w:p>
+    <w:p>
+      <w:pPr>
+        <w:pStyle w:val="berschrift4"/>
+      </w:pPr>
       <w:proofErr w:type="spellStart"/>
       <w:r>
-        <w:t>gitcon_</w:t>
-      </w:r>
-      <w:proofErr w:type="gramStart"/>
-      <w:r>
-        <w:t>init</w:t>
+        <w:t>gitcon_init</w:t>
       </w:r>
       <w:proofErr w:type="spellEnd"/>
       <w:r>
-        <w:t>(</w:t>
-      </w:r>
-      <w:proofErr w:type="gramEnd"/>
-      <w:r>
-        <w:t>)</w:t>
+        <w:t>()</w:t>
       </w:r>
     </w:p>
     <w:p>
@@ -25820,7 +25577,7 @@
           <v:shape id="_x0000_i1056" type="#_x0000_t75" style="width:454pt;height:670pt" o:ole="">
             <v:imagedata r:id="rId85" o:title=""/>
           </v:shape>
-          <o:OLEObject Type="Embed" ProgID="Word.OpenDocumentText.12" ShapeID="_x0000_i1056" DrawAspect="Content" ObjectID="_1741425062" r:id="rId86"/>
+          <o:OLEObject Type="Embed" ProgID="Word.OpenDocumentText.12" ShapeID="_x0000_i1056" DrawAspect="Content" ObjectID="_1741435526" r:id="rId86"/>
         </w:object>
       </w:r>
     </w:p>
@@ -25925,10 +25682,10 @@
       </w:pPr>
       <w:r>
         <w:object w:dxaOrig="9072" w:dyaOrig="14250" w14:anchorId="5995A358">
-          <v:shape id="_x0000_i1057" type="#_x0000_t75" style="width:431.35pt;height:676.65pt" o:ole="">
+          <v:shape id="_x0000_i1057" type="#_x0000_t75" style="width:431.25pt;height:676.8pt" o:ole="">
             <v:imagedata r:id="rId87" o:title=""/>
           </v:shape>
-          <o:OLEObject Type="Embed" ProgID="Word.OpenDocumentText.12" ShapeID="_x0000_i1057" DrawAspect="Content" ObjectID="_1741425063" r:id="rId88"/>
+          <o:OLEObject Type="Embed" ProgID="Word.OpenDocumentText.12" ShapeID="_x0000_i1057" DrawAspect="Content" ObjectID="_1741435527" r:id="rId88"/>
         </w:object>
       </w:r>
     </w:p>
@@ -25940,10 +25697,10 @@
       </w:pPr>
       <w:r>
         <w:object w:dxaOrig="9072" w:dyaOrig="14250" w14:anchorId="3F65B8C4">
-          <v:shape id="_x0000_i1058" type="#_x0000_t75" style="width:454pt;height:712.65pt" o:ole="">
+          <v:shape id="_x0000_i1058" type="#_x0000_t75" style="width:454pt;height:712.4pt" o:ole="">
             <v:imagedata r:id="rId89" o:title=""/>
           </v:shape>
-          <o:OLEObject Type="Embed" ProgID="Word.OpenDocumentText.12" ShapeID="_x0000_i1058" DrawAspect="Content" ObjectID="_1741425064" r:id="rId90"/>
+          <o:OLEObject Type="Embed" ProgID="Word.OpenDocumentText.12" ShapeID="_x0000_i1058" DrawAspect="Content" ObjectID="_1741435528" r:id="rId90"/>
         </w:object>
       </w:r>
     </w:p>
@@ -25955,10 +25712,10 @@
       </w:pPr>
       <w:r>
         <w:object w:dxaOrig="9072" w:dyaOrig="4845" w14:anchorId="77EB284F">
-          <v:shape id="_x0000_i1059" type="#_x0000_t75" style="width:454pt;height:242.65pt" o:ole="">
+          <v:shape id="_x0000_i1059" type="#_x0000_t75" style="width:454pt;height:242.55pt" o:ole="">
             <v:imagedata r:id="rId91" o:title=""/>
           </v:shape>
-          <o:OLEObject Type="Embed" ProgID="Word.OpenDocumentText.12" ShapeID="_x0000_i1059" DrawAspect="Content" ObjectID="_1741425065" r:id="rId92"/>
+          <o:OLEObject Type="Embed" ProgID="Word.OpenDocumentText.12" ShapeID="_x0000_i1059" DrawAspect="Content" ObjectID="_1741435529" r:id="rId92"/>
         </w:object>
       </w:r>
     </w:p>

</xml_diff>